<commit_message>
updated Release Integrity Plan to remove elements that should be in the Deployment Plan
</commit_message>
<xml_diff>
--- a/source/reference_documents/secondary_documents/foundation phase/Release Integrity Plan/Release Integrity Plan.docx
+++ b/source/reference_documents/secondary_documents/foundation phase/Release Integrity Plan/Release Integrity Plan.docx
@@ -26,7 +26,7 @@
         <w:t xml:space="preserve">Version </w:t>
       </w:r>
       <w:r>
-        <w:t>3</w:t>
+        <w:t>4</w:t>
       </w:r>
     </w:p>
     <w:p>
@@ -46,7 +46,7 @@
         <w:rPr>
           <w:noProof/>
         </w:rPr>
-        <w:t>11/15/21 9:09 AM</w:t>
+        <w:t>1/19/22 3:22 PM</w:t>
       </w:r>
       <w:r>
         <w:fldChar w:fldCharType="end"/>
@@ -122,7 +122,34 @@
         </w:rPr>
       </w:pPr>
       <w:r>
-        <w:t>This document is motivated by the need to have formal processes in place to control the software deployed into safety-critical, cyber-physical systems for certification of compliance to standards such as ISO 21434 and 26262.</w:t>
+        <w:t xml:space="preserve">This document is motivated by the need to have formal processes in place to control the software deployed into safety-critical, cyber-physical systems for certification of compliance to standards such as </w:t>
+      </w:r>
+      <w:r>
+        <w:rPr>
+          <w:b/>
+          <w:bCs/>
+        </w:rPr>
+        <w:t>ISO 21434</w:t>
+      </w:r>
+      <w:r>
+        <w:t xml:space="preserve"> and </w:t>
+      </w:r>
+      <w:r>
+        <w:rPr>
+          <w:b/>
+          <w:bCs/>
+        </w:rPr>
+        <w:t xml:space="preserve">ISO </w:t>
+      </w:r>
+      <w:r>
+        <w:rPr>
+          <w:b/>
+          <w:bCs/>
+        </w:rPr>
+        <w:t>26262</w:t>
+      </w:r>
+      <w:r>
+        <w:t>.</w:t>
       </w:r>
     </w:p>
     <w:p>
@@ -178,7 +205,39 @@
           <w:bCs/>
           <w:lang w:val="en-US"/>
         </w:rPr>
-        <w:t>Creative Commons Attribution-Share Alike (CC4-SA)</w:t>
+        <w:t>Creative Commons Attribution-Share Alike (CC</w:t>
+      </w:r>
+      <w:r>
+        <w:rPr>
+          <w:b/>
+          <w:bCs/>
+          <w:lang w:val="en-US"/>
+        </w:rPr>
+        <w:t xml:space="preserve"> BY</w:t>
+      </w:r>
+      <w:r>
+        <w:rPr>
+          <w:b/>
+          <w:bCs/>
+          <w:lang w:val="en-US"/>
+        </w:rPr>
+        <w:t>-SA</w:t>
+      </w:r>
+      <w:r>
+        <w:rPr>
+          <w:b/>
+          <w:bCs/>
+          <w:lang w:val="en-US"/>
+        </w:rPr>
+        <w:t>-4.0</w:t>
+      </w:r>
+      <w:r>
+        <w:rPr>
+          <w:b/>
+          <w:bCs/>
+          <w:lang w:val="en-US"/>
+        </w:rPr>
+        <w:t>)</w:t>
       </w:r>
       <w:r>
         <w:rPr>
@@ -365,17 +424,17 @@
     <w:p>
       <w:pPr>
         <w:spacing w:after="240"/>
-        <w:jc w:val="both"/>
+        <w:jc w:val="center"/>
       </w:pPr>
       <w:r>
         <w:rPr>
           <w:noProof/>
         </w:rPr>
         <w:drawing>
-          <wp:inline distT="0" distB="0" distL="0" distR="0" wp14:anchorId="507F6051" wp14:editId="32A0B15E">
-            <wp:extent cx="5943600" cy="1896745"/>
+          <wp:inline distT="0" distB="0" distL="0" distR="0" wp14:anchorId="3278B51A" wp14:editId="071BA685">
+            <wp:extent cx="5943600" cy="3990975"/>
             <wp:effectExtent l="0" t="0" r="0" b="0"/>
-            <wp:docPr id="1" name="Picture 1" descr="Diagram&#10;&#10;Description automatically generated"/>
+            <wp:docPr id="5" name="Picture 5" descr="Diagram&#10;&#10;Description automatically generated"/>
             <wp:cNvGraphicFramePr>
               <a:graphicFrameLocks xmlns:a="http://schemas.openxmlformats.org/drawingml/2006/main" noChangeAspect="1"/>
             </wp:cNvGraphicFramePr>
@@ -383,11 +442,11 @@
               <a:graphicData uri="http://schemas.openxmlformats.org/drawingml/2006/picture">
                 <pic:pic xmlns:pic="http://schemas.openxmlformats.org/drawingml/2006/picture">
                   <pic:nvPicPr>
-                    <pic:cNvPr id="1" name="Picture 1" descr="Diagram&#10;&#10;Description automatically generated"/>
+                    <pic:cNvPr id="5" name="Picture 5" descr="Diagram&#10;&#10;Description automatically generated"/>
                     <pic:cNvPicPr/>
                   </pic:nvPicPr>
                   <pic:blipFill>
-                    <a:blip r:embed="rId6" cstate="print">
+                    <a:blip r:embed="rId6">
                       <a:extLst>
                         <a:ext uri="{28A0092B-C50C-407E-A947-70E740481C1C}">
                           <a14:useLocalDpi xmlns:a14="http://schemas.microsoft.com/office/drawing/2010/main" val="0"/>
@@ -401,7 +460,7 @@
                   <pic:spPr>
                     <a:xfrm>
                       <a:off x="0" y="0"/>
-                      <a:ext cx="5943600" cy="1896745"/>
+                      <a:ext cx="5943600" cy="3990975"/>
                     </a:xfrm>
                     <a:prstGeom prst="rect">
                       <a:avLst/>
@@ -1045,619 +1104,6 @@
         <w:rPr>
           <w:sz w:val="32"/>
           <w:szCs w:val="32"/>
-        </w:rPr>
-      </w:pPr>
-      <w:r>
-        <w:br w:type="page"/>
-      </w:r>
-    </w:p>
-    <w:p>
-      <w:pPr>
-        <w:pStyle w:val="Heading2"/>
-        <w:jc w:val="both"/>
-      </w:pPr>
-      <w:r>
-        <w:lastRenderedPageBreak/>
-        <w:t>Deployment Payload Creation</w:t>
-      </w:r>
-    </w:p>
-    <w:tbl>
-      <w:tblPr>
-        <w:tblW w:w="6020" w:type="dxa"/>
-        <w:tblBorders>
-          <w:top w:val="single" w:sz="8" w:space="0" w:color="000000"/>
-          <w:left w:val="single" w:sz="8" w:space="0" w:color="000000"/>
-          <w:bottom w:val="single" w:sz="8" w:space="0" w:color="000000"/>
-          <w:right w:val="single" w:sz="8" w:space="0" w:color="000000"/>
-          <w:insideH w:val="single" w:sz="8" w:space="0" w:color="000000"/>
-          <w:insideV w:val="single" w:sz="8" w:space="0" w:color="000000"/>
-        </w:tblBorders>
-        <w:tblLayout w:type="fixed"/>
-        <w:tblLook w:val="0600" w:firstRow="0" w:lastRow="0" w:firstColumn="0" w:lastColumn="0" w:noHBand="1" w:noVBand="1"/>
-      </w:tblPr>
-      <w:tblGrid>
-        <w:gridCol w:w="1548"/>
-        <w:gridCol w:w="4472"/>
-      </w:tblGrid>
-      <w:tr>
-        <w:tc>
-          <w:tcPr>
-            <w:tcW w:w="1548" w:type="dxa"/>
-            <w:shd w:val="clear" w:color="auto" w:fill="auto"/>
-            <w:tcMar>
-              <w:top w:w="100" w:type="dxa"/>
-              <w:left w:w="100" w:type="dxa"/>
-              <w:bottom w:w="100" w:type="dxa"/>
-              <w:right w:w="100" w:type="dxa"/>
-            </w:tcMar>
-            <w:vAlign w:val="center"/>
-          </w:tcPr>
-          <w:p>
-            <w:pPr>
-              <w:widowControl w:val="0"/>
-              <w:spacing w:line="240" w:lineRule="auto"/>
-              <w:jc w:val="right"/>
-              <w:rPr>
-                <w:b/>
-                <w:bCs/>
-              </w:rPr>
-            </w:pPr>
-            <w:bookmarkStart w:id="9" w:name="_5jfuss16rqr4" w:colFirst="0" w:colLast="0"/>
-            <w:bookmarkEnd w:id="9"/>
-            <w:r>
-              <w:rPr>
-                <w:b/>
-                <w:bCs/>
-              </w:rPr>
-              <w:t>Inputs</w:t>
-            </w:r>
-          </w:p>
-        </w:tc>
-        <w:tc>
-          <w:tcPr>
-            <w:tcW w:w="4472" w:type="dxa"/>
-            <w:shd w:val="clear" w:color="auto" w:fill="auto"/>
-            <w:tcMar>
-              <w:top w:w="100" w:type="dxa"/>
-              <w:left w:w="100" w:type="dxa"/>
-              <w:bottom w:w="100" w:type="dxa"/>
-              <w:right w:w="100" w:type="dxa"/>
-            </w:tcMar>
-          </w:tcPr>
-          <w:p>
-            <w:pPr>
-              <w:widowControl w:val="0"/>
-              <w:spacing w:line="240" w:lineRule="auto"/>
-            </w:pPr>
-            <w:r>
-              <w:t>signed object / hash database</w:t>
-            </w:r>
-          </w:p>
-          <w:p>
-            <w:pPr>
-              <w:widowControl w:val="0"/>
-              <w:spacing w:line="240" w:lineRule="auto"/>
-            </w:pPr>
-            <w:r>
-              <w:t>vehicle deployment manifest</w:t>
-            </w:r>
-          </w:p>
-          <w:p>
-            <w:pPr>
-              <w:widowControl w:val="0"/>
-              <w:spacing w:line="240" w:lineRule="auto"/>
-            </w:pPr>
-            <w:r>
-              <w:t>vehicle public key database</w:t>
-            </w:r>
-          </w:p>
-        </w:tc>
-      </w:tr>
-      <w:tr>
-        <w:trPr>
-          <w:trHeight w:val="348"/>
-        </w:trPr>
-        <w:tc>
-          <w:tcPr>
-            <w:tcW w:w="1548" w:type="dxa"/>
-            <w:shd w:val="clear" w:color="auto" w:fill="auto"/>
-            <w:tcMar>
-              <w:top w:w="100" w:type="dxa"/>
-              <w:left w:w="100" w:type="dxa"/>
-              <w:bottom w:w="100" w:type="dxa"/>
-              <w:right w:w="100" w:type="dxa"/>
-            </w:tcMar>
-            <w:vAlign w:val="center"/>
-          </w:tcPr>
-          <w:p>
-            <w:pPr>
-              <w:widowControl w:val="0"/>
-              <w:spacing w:line="240" w:lineRule="auto"/>
-              <w:jc w:val="right"/>
-              <w:rPr>
-                <w:b/>
-                <w:bCs/>
-              </w:rPr>
-            </w:pPr>
-            <w:r>
-              <w:rPr>
-                <w:b/>
-                <w:bCs/>
-              </w:rPr>
-              <w:t>Outputs</w:t>
-            </w:r>
-          </w:p>
-        </w:tc>
-        <w:tc>
-          <w:tcPr>
-            <w:tcW w:w="4472" w:type="dxa"/>
-            <w:shd w:val="clear" w:color="auto" w:fill="auto"/>
-            <w:tcMar>
-              <w:top w:w="100" w:type="dxa"/>
-              <w:left w:w="100" w:type="dxa"/>
-              <w:bottom w:w="100" w:type="dxa"/>
-              <w:right w:w="100" w:type="dxa"/>
-            </w:tcMar>
-          </w:tcPr>
-          <w:p>
-            <w:pPr>
-              <w:widowControl w:val="0"/>
-              <w:spacing w:line="240" w:lineRule="auto"/>
-            </w:pPr>
-            <w:r>
-              <w:t>v</w:t>
-            </w:r>
-            <w:r>
-              <w:t>ehicle deployment payload</w:t>
-            </w:r>
-          </w:p>
-          <w:p>
-            <w:pPr>
-              <w:widowControl w:val="0"/>
-              <w:spacing w:line="240" w:lineRule="auto"/>
-            </w:pPr>
-            <w:r>
-              <w:t>vehicle deployment payload creation</w:t>
-            </w:r>
-            <w:r>
-              <w:t xml:space="preserve"> report</w:t>
-            </w:r>
-          </w:p>
-        </w:tc>
-      </w:tr>
-      <w:tr>
-        <w:tc>
-          <w:tcPr>
-            <w:tcW w:w="1548" w:type="dxa"/>
-            <w:shd w:val="clear" w:color="auto" w:fill="auto"/>
-            <w:tcMar>
-              <w:top w:w="100" w:type="dxa"/>
-              <w:left w:w="100" w:type="dxa"/>
-              <w:bottom w:w="100" w:type="dxa"/>
-              <w:right w:w="100" w:type="dxa"/>
-            </w:tcMar>
-            <w:vAlign w:val="center"/>
-          </w:tcPr>
-          <w:p>
-            <w:pPr>
-              <w:widowControl w:val="0"/>
-              <w:spacing w:line="240" w:lineRule="auto"/>
-              <w:jc w:val="right"/>
-              <w:rPr>
-                <w:b/>
-                <w:bCs/>
-              </w:rPr>
-            </w:pPr>
-            <w:r>
-              <w:rPr>
-                <w:b/>
-                <w:bCs/>
-              </w:rPr>
-              <w:t>Participants</w:t>
-            </w:r>
-          </w:p>
-        </w:tc>
-        <w:tc>
-          <w:tcPr>
-            <w:tcW w:w="4472" w:type="dxa"/>
-            <w:shd w:val="clear" w:color="auto" w:fill="auto"/>
-            <w:tcMar>
-              <w:top w:w="100" w:type="dxa"/>
-              <w:left w:w="100" w:type="dxa"/>
-              <w:bottom w:w="100" w:type="dxa"/>
-              <w:right w:w="100" w:type="dxa"/>
-            </w:tcMar>
-          </w:tcPr>
-          <w:p>
-            <w:pPr>
-              <w:widowControl w:val="0"/>
-              <w:spacing w:line="240" w:lineRule="auto"/>
-            </w:pPr>
-            <w:r>
-              <w:t>Devops</w:t>
-            </w:r>
-            <w:r>
-              <w:t xml:space="preserve"> SME</w:t>
-            </w:r>
-          </w:p>
-        </w:tc>
-      </w:tr>
-    </w:tbl>
-    <w:p/>
-    <w:p>
-      <w:pPr>
-        <w:jc w:val="center"/>
-      </w:pPr>
-      <w:r>
-        <w:rPr>
-          <w:noProof/>
-        </w:rPr>
-        <w:drawing>
-          <wp:inline distT="0" distB="0" distL="0" distR="0" wp14:anchorId="25686C05" wp14:editId="5A1CEFA3">
-            <wp:extent cx="4387273" cy="4387273"/>
-            <wp:effectExtent l="0" t="0" r="0" b="0"/>
-            <wp:docPr id="4" name="Picture 4" descr="Diagram&#10;&#10;Description automatically generated"/>
-            <wp:cNvGraphicFramePr>
-              <a:graphicFrameLocks xmlns:a="http://schemas.openxmlformats.org/drawingml/2006/main" noChangeAspect="1"/>
-            </wp:cNvGraphicFramePr>
-            <a:graphic xmlns:a="http://schemas.openxmlformats.org/drawingml/2006/main">
-              <a:graphicData uri="http://schemas.openxmlformats.org/drawingml/2006/picture">
-                <pic:pic xmlns:pic="http://schemas.openxmlformats.org/drawingml/2006/picture">
-                  <pic:nvPicPr>
-                    <pic:cNvPr id="4" name="Picture 4" descr="Diagram&#10;&#10;Description automatically generated"/>
-                    <pic:cNvPicPr/>
-                  </pic:nvPicPr>
-                  <pic:blipFill>
-                    <a:blip r:embed="rId9">
-                      <a:extLst>
-                        <a:ext uri="{28A0092B-C50C-407E-A947-70E740481C1C}">
-                          <a14:useLocalDpi xmlns:a14="http://schemas.microsoft.com/office/drawing/2010/main" val="0"/>
-                        </a:ext>
-                      </a:extLst>
-                    </a:blip>
-                    <a:stretch>
-                      <a:fillRect/>
-                    </a:stretch>
-                  </pic:blipFill>
-                  <pic:spPr>
-                    <a:xfrm>
-                      <a:off x="0" y="0"/>
-                      <a:ext cx="4404115" cy="4404115"/>
-                    </a:xfrm>
-                    <a:prstGeom prst="rect">
-                      <a:avLst/>
-                    </a:prstGeom>
-                  </pic:spPr>
-                </pic:pic>
-              </a:graphicData>
-            </a:graphic>
-          </wp:inline>
-        </w:drawing>
-      </w:r>
-    </w:p>
-    <w:p/>
-    <w:p>
-      <w:pPr>
-        <w:jc w:val="both"/>
-      </w:pPr>
-      <w:r>
-        <w:t xml:space="preserve">The </w:t>
-      </w:r>
-      <w:r>
-        <w:t>Security</w:t>
-      </w:r>
-      <w:r>
-        <w:t xml:space="preserve"> SME, together with Development SME(s), </w:t>
-      </w:r>
-      <w:r>
-        <w:t>review the candidate development tool to determine whether it has acceptable security controls in place. The specifics of “acceptable” is based on the tool and its application. If the tool is deemed unacceptable, it is rejected and may not be used. A report documenting the nature and outcome of the review will be generated.</w:t>
-      </w:r>
-    </w:p>
-    <w:p>
-      <w:pPr>
-        <w:rPr>
-          <w:sz w:val="32"/>
-          <w:szCs w:val="32"/>
-        </w:rPr>
-      </w:pPr>
-      <w:r>
-        <w:br w:type="page"/>
-      </w:r>
-    </w:p>
-    <w:p>
-      <w:pPr>
-        <w:pStyle w:val="Heading2"/>
-        <w:jc w:val="both"/>
-      </w:pPr>
-      <w:r>
-        <w:lastRenderedPageBreak/>
-        <w:t>Payload Deployment</w:t>
-      </w:r>
-    </w:p>
-    <w:tbl>
-      <w:tblPr>
-        <w:tblW w:w="4850" w:type="dxa"/>
-        <w:tblBorders>
-          <w:top w:val="single" w:sz="8" w:space="0" w:color="000000"/>
-          <w:left w:val="single" w:sz="8" w:space="0" w:color="000000"/>
-          <w:bottom w:val="single" w:sz="8" w:space="0" w:color="000000"/>
-          <w:right w:val="single" w:sz="8" w:space="0" w:color="000000"/>
-          <w:insideH w:val="single" w:sz="8" w:space="0" w:color="000000"/>
-          <w:insideV w:val="single" w:sz="8" w:space="0" w:color="000000"/>
-        </w:tblBorders>
-        <w:tblLayout w:type="fixed"/>
-        <w:tblLook w:val="0600" w:firstRow="0" w:lastRow="0" w:firstColumn="0" w:lastColumn="0" w:noHBand="1" w:noVBand="1"/>
-      </w:tblPr>
-      <w:tblGrid>
-        <w:gridCol w:w="1598"/>
-        <w:gridCol w:w="3252"/>
-      </w:tblGrid>
-      <w:tr>
-        <w:tc>
-          <w:tcPr>
-            <w:tcW w:w="1598" w:type="dxa"/>
-            <w:shd w:val="clear" w:color="auto" w:fill="auto"/>
-            <w:tcMar>
-              <w:top w:w="100" w:type="dxa"/>
-              <w:left w:w="100" w:type="dxa"/>
-              <w:bottom w:w="100" w:type="dxa"/>
-              <w:right w:w="100" w:type="dxa"/>
-            </w:tcMar>
-            <w:vAlign w:val="center"/>
-          </w:tcPr>
-          <w:p>
-            <w:pPr>
-              <w:widowControl w:val="0"/>
-              <w:spacing w:line="240" w:lineRule="auto"/>
-              <w:jc w:val="right"/>
-              <w:rPr>
-                <w:b/>
-                <w:bCs/>
-              </w:rPr>
-            </w:pPr>
-            <w:bookmarkStart w:id="10" w:name="_luu39lyxwnx8" w:colFirst="0" w:colLast="0"/>
-            <w:bookmarkStart w:id="11" w:name="_q75e3rz9za3j" w:colFirst="0" w:colLast="0"/>
-            <w:bookmarkEnd w:id="10"/>
-            <w:bookmarkEnd w:id="11"/>
-            <w:r>
-              <w:rPr>
-                <w:b/>
-                <w:bCs/>
-              </w:rPr>
-              <w:t>Inputs</w:t>
-            </w:r>
-          </w:p>
-        </w:tc>
-        <w:tc>
-          <w:tcPr>
-            <w:tcW w:w="3252" w:type="dxa"/>
-            <w:shd w:val="clear" w:color="auto" w:fill="auto"/>
-            <w:tcMar>
-              <w:top w:w="100" w:type="dxa"/>
-              <w:left w:w="100" w:type="dxa"/>
-              <w:bottom w:w="100" w:type="dxa"/>
-              <w:right w:w="100" w:type="dxa"/>
-            </w:tcMar>
-          </w:tcPr>
-          <w:p>
-            <w:pPr>
-              <w:widowControl w:val="0"/>
-              <w:spacing w:line="240" w:lineRule="auto"/>
-            </w:pPr>
-            <w:r>
-              <w:t>Vehicle deployment payload</w:t>
-            </w:r>
-          </w:p>
-        </w:tc>
-      </w:tr>
-      <w:tr>
-        <w:tc>
-          <w:tcPr>
-            <w:tcW w:w="1598" w:type="dxa"/>
-            <w:shd w:val="clear" w:color="auto" w:fill="auto"/>
-            <w:tcMar>
-              <w:top w:w="100" w:type="dxa"/>
-              <w:left w:w="100" w:type="dxa"/>
-              <w:bottom w:w="100" w:type="dxa"/>
-              <w:right w:w="100" w:type="dxa"/>
-            </w:tcMar>
-            <w:vAlign w:val="center"/>
-          </w:tcPr>
-          <w:p>
-            <w:pPr>
-              <w:widowControl w:val="0"/>
-              <w:spacing w:line="240" w:lineRule="auto"/>
-              <w:jc w:val="right"/>
-              <w:rPr>
-                <w:b/>
-                <w:bCs/>
-              </w:rPr>
-            </w:pPr>
-            <w:r>
-              <w:rPr>
-                <w:b/>
-                <w:bCs/>
-              </w:rPr>
-              <w:t>Outputs</w:t>
-            </w:r>
-          </w:p>
-        </w:tc>
-        <w:tc>
-          <w:tcPr>
-            <w:tcW w:w="3252" w:type="dxa"/>
-            <w:shd w:val="clear" w:color="auto" w:fill="auto"/>
-            <w:tcMar>
-              <w:top w:w="100" w:type="dxa"/>
-              <w:left w:w="100" w:type="dxa"/>
-              <w:bottom w:w="100" w:type="dxa"/>
-              <w:right w:w="100" w:type="dxa"/>
-            </w:tcMar>
-          </w:tcPr>
-          <w:p>
-            <w:pPr>
-              <w:widowControl w:val="0"/>
-              <w:spacing w:line="240" w:lineRule="auto"/>
-            </w:pPr>
-            <w:r>
-              <w:t>v</w:t>
-            </w:r>
-            <w:r>
-              <w:t>ehicle deployment payload</w:t>
-            </w:r>
-          </w:p>
-          <w:p>
-            <w:pPr>
-              <w:widowControl w:val="0"/>
-              <w:spacing w:line="240" w:lineRule="auto"/>
-            </w:pPr>
-            <w:r>
-              <w:t>vehicle payload database</w:t>
-            </w:r>
-          </w:p>
-          <w:p>
-            <w:pPr>
-              <w:widowControl w:val="0"/>
-              <w:spacing w:line="240" w:lineRule="auto"/>
-            </w:pPr>
-            <w:r>
-              <w:t>payload deployment</w:t>
-            </w:r>
-            <w:r>
-              <w:t xml:space="preserve"> report</w:t>
-            </w:r>
-          </w:p>
-        </w:tc>
-      </w:tr>
-      <w:tr>
-        <w:tc>
-          <w:tcPr>
-            <w:tcW w:w="1598" w:type="dxa"/>
-            <w:shd w:val="clear" w:color="auto" w:fill="auto"/>
-            <w:tcMar>
-              <w:top w:w="100" w:type="dxa"/>
-              <w:left w:w="100" w:type="dxa"/>
-              <w:bottom w:w="100" w:type="dxa"/>
-              <w:right w:w="100" w:type="dxa"/>
-            </w:tcMar>
-            <w:vAlign w:val="center"/>
-          </w:tcPr>
-          <w:p>
-            <w:pPr>
-              <w:widowControl w:val="0"/>
-              <w:spacing w:line="240" w:lineRule="auto"/>
-              <w:jc w:val="right"/>
-              <w:rPr>
-                <w:b/>
-                <w:bCs/>
-              </w:rPr>
-            </w:pPr>
-            <w:r>
-              <w:rPr>
-                <w:b/>
-                <w:bCs/>
-              </w:rPr>
-              <w:t>Participants</w:t>
-            </w:r>
-          </w:p>
-        </w:tc>
-        <w:tc>
-          <w:tcPr>
-            <w:tcW w:w="3252" w:type="dxa"/>
-            <w:shd w:val="clear" w:color="auto" w:fill="auto"/>
-            <w:tcMar>
-              <w:top w:w="100" w:type="dxa"/>
-              <w:left w:w="100" w:type="dxa"/>
-              <w:bottom w:w="100" w:type="dxa"/>
-              <w:right w:w="100" w:type="dxa"/>
-            </w:tcMar>
-          </w:tcPr>
-          <w:p>
-            <w:pPr>
-              <w:widowControl w:val="0"/>
-              <w:spacing w:line="240" w:lineRule="auto"/>
-            </w:pPr>
-            <w:r>
-              <w:t>Devops SME</w:t>
-            </w:r>
-          </w:p>
-        </w:tc>
-      </w:tr>
-    </w:tbl>
-    <w:p/>
-    <w:p>
-      <w:pPr>
-        <w:jc w:val="center"/>
-      </w:pPr>
-      <w:r>
-        <w:rPr>
-          <w:noProof/>
-        </w:rPr>
-        <w:drawing>
-          <wp:inline distT="0" distB="0" distL="0" distR="0" wp14:anchorId="112F77BA" wp14:editId="7C2CED2E">
-            <wp:extent cx="4562764" cy="4390685"/>
-            <wp:effectExtent l="0" t="0" r="0" b="3810"/>
-            <wp:docPr id="6" name="Picture 6" descr="Diagram&#10;&#10;Description automatically generated"/>
-            <wp:cNvGraphicFramePr>
-              <a:graphicFrameLocks xmlns:a="http://schemas.openxmlformats.org/drawingml/2006/main" noChangeAspect="1"/>
-            </wp:cNvGraphicFramePr>
-            <a:graphic xmlns:a="http://schemas.openxmlformats.org/drawingml/2006/main">
-              <a:graphicData uri="http://schemas.openxmlformats.org/drawingml/2006/picture">
-                <pic:pic xmlns:pic="http://schemas.openxmlformats.org/drawingml/2006/picture">
-                  <pic:nvPicPr>
-                    <pic:cNvPr id="6" name="Picture 6" descr="Diagram&#10;&#10;Description automatically generated"/>
-                    <pic:cNvPicPr/>
-                  </pic:nvPicPr>
-                  <pic:blipFill>
-                    <a:blip r:embed="rId10">
-                      <a:extLst>
-                        <a:ext uri="{28A0092B-C50C-407E-A947-70E740481C1C}">
-                          <a14:useLocalDpi xmlns:a14="http://schemas.microsoft.com/office/drawing/2010/main" val="0"/>
-                        </a:ext>
-                      </a:extLst>
-                    </a:blip>
-                    <a:stretch>
-                      <a:fillRect/>
-                    </a:stretch>
-                  </pic:blipFill>
-                  <pic:spPr>
-                    <a:xfrm>
-                      <a:off x="0" y="0"/>
-                      <a:ext cx="4587480" cy="4414469"/>
-                    </a:xfrm>
-                    <a:prstGeom prst="rect">
-                      <a:avLst/>
-                    </a:prstGeom>
-                  </pic:spPr>
-                </pic:pic>
-              </a:graphicData>
-            </a:graphic>
-          </wp:inline>
-        </w:drawing>
-      </w:r>
-    </w:p>
-    <w:p/>
-    <w:p>
-      <w:pPr>
-        <w:jc w:val="both"/>
-      </w:pPr>
-      <w:r>
-        <w:t xml:space="preserve">The </w:t>
-      </w:r>
-      <w:r>
-        <w:t>Security</w:t>
-      </w:r>
-      <w:r>
-        <w:t xml:space="preserve"> SME, together with Development SME(s), </w:t>
-      </w:r>
-      <w:r>
-        <w:t>review the candidate development tool to determine whether it has acceptable security controls in place. The specifics of “acceptable” is based on the tool and its application. If the tool is deemed unacceptable, it is rejected and may not be used. A report documenting the nature and outcome of the review will be generated.</w:t>
-      </w:r>
-    </w:p>
-    <w:p>
-      <w:pPr>
-        <w:rPr>
-          <w:sz w:val="40"/>
-          <w:szCs w:val="40"/>
         </w:rPr>
       </w:pPr>
       <w:r>

</xml_diff>

<commit_message>
corrected typo in Release Integrity Plan secondary document
</commit_message>
<xml_diff>
--- a/source/reference_documents/secondary_documents/foundation phase/Release Integrity Plan/Release Integrity Plan.docx
+++ b/source/reference_documents/secondary_documents/foundation phase/Release Integrity Plan/Release Integrity Plan.docx
@@ -1,6 +1,6 @@
 
 <file path=word/document.xml><?xml version="1.0" encoding="utf-8"?>
-<w:document xmlns:wpc="http://schemas.microsoft.com/office/word/2010/wordprocessingCanvas" xmlns:cx="http://schemas.microsoft.com/office/drawing/2014/chartex" xmlns:cx1="http://schemas.microsoft.com/office/drawing/2015/9/8/chartex" xmlns:cx2="http://schemas.microsoft.com/office/drawing/2015/10/21/chartex" xmlns:cx3="http://schemas.microsoft.com/office/drawing/2016/5/9/chartex" xmlns:cx4="http://schemas.microsoft.com/office/drawing/2016/5/10/chartex" xmlns:cx5="http://schemas.microsoft.com/office/drawing/2016/5/11/chartex" xmlns:cx6="http://schemas.microsoft.com/office/drawing/2016/5/12/chartex" xmlns:cx7="http://schemas.microsoft.com/office/drawing/2016/5/13/chartex" xmlns:cx8="http://schemas.microsoft.com/office/drawing/2016/5/14/chartex" xmlns:mc="http://schemas.openxmlformats.org/markup-compatibility/2006" xmlns:aink="http://schemas.microsoft.com/office/drawing/2016/ink" xmlns:am3d="http://schemas.microsoft.com/office/drawing/2017/model3d" xmlns:o="urn:schemas-microsoft-com:office:office" xmlns:r="http://schemas.openxmlformats.org/officeDocument/2006/relationships" xmlns:m="http://schemas.openxmlformats.org/officeDocument/2006/math" xmlns:v="urn:schemas-microsoft-com:vml" xmlns:wp14="http://schemas.microsoft.com/office/word/2010/wordprocessingDrawing" xmlns:wp="http://schemas.openxmlformats.org/drawingml/2006/wordprocessingDrawing" xmlns:w10="urn:schemas-microsoft-com:office:word" xmlns:w="http://schemas.openxmlformats.org/wordprocessingml/2006/main" xmlns:w14="http://schemas.microsoft.com/office/word/2010/wordml" xmlns:w15="http://schemas.microsoft.com/office/word/2012/wordml" xmlns:w16cex="http://schemas.microsoft.com/office/word/2018/wordml/cex" xmlns:w16cid="http://schemas.microsoft.com/office/word/2016/wordml/cid" xmlns:w16="http://schemas.microsoft.com/office/word/2018/wordml" xmlns:w16se="http://schemas.microsoft.com/office/word/2015/wordml/symex" xmlns:wpg="http://schemas.microsoft.com/office/word/2010/wordprocessingGroup" xmlns:wpi="http://schemas.microsoft.com/office/word/2010/wordprocessingInk" xmlns:wne="http://schemas.microsoft.com/office/word/2006/wordml" xmlns:wps="http://schemas.microsoft.com/office/word/2010/wordprocessingShape" mc:Ignorable="w14 w15 w16se w16cid w16 w16cex wp14">
+<w:document xmlns:wpc="http://schemas.microsoft.com/office/word/2010/wordprocessingCanvas" xmlns:cx="http://schemas.microsoft.com/office/drawing/2014/chartex" xmlns:cx1="http://schemas.microsoft.com/office/drawing/2015/9/8/chartex" xmlns:cx2="http://schemas.microsoft.com/office/drawing/2015/10/21/chartex" xmlns:cx3="http://schemas.microsoft.com/office/drawing/2016/5/9/chartex" xmlns:cx4="http://schemas.microsoft.com/office/drawing/2016/5/10/chartex" xmlns:cx5="http://schemas.microsoft.com/office/drawing/2016/5/11/chartex" xmlns:cx6="http://schemas.microsoft.com/office/drawing/2016/5/12/chartex" xmlns:cx7="http://schemas.microsoft.com/office/drawing/2016/5/13/chartex" xmlns:cx8="http://schemas.microsoft.com/office/drawing/2016/5/14/chartex" xmlns:mc="http://schemas.openxmlformats.org/markup-compatibility/2006" xmlns:aink="http://schemas.microsoft.com/office/drawing/2016/ink" xmlns:am3d="http://schemas.microsoft.com/office/drawing/2017/model3d" xmlns:o="urn:schemas-microsoft-com:office:office" xmlns:oel="http://schemas.microsoft.com/office/2019/extlst" xmlns:r="http://schemas.openxmlformats.org/officeDocument/2006/relationships" xmlns:m="http://schemas.openxmlformats.org/officeDocument/2006/math" xmlns:v="urn:schemas-microsoft-com:vml" xmlns:wp14="http://schemas.microsoft.com/office/word/2010/wordprocessingDrawing" xmlns:wp="http://schemas.openxmlformats.org/drawingml/2006/wordprocessingDrawing" xmlns:w10="urn:schemas-microsoft-com:office:word" xmlns:w="http://schemas.openxmlformats.org/wordprocessingml/2006/main" xmlns:w14="http://schemas.microsoft.com/office/word/2010/wordml" xmlns:w15="http://schemas.microsoft.com/office/word/2012/wordml" xmlns:w16cex="http://schemas.microsoft.com/office/word/2018/wordml/cex" xmlns:w16cid="http://schemas.microsoft.com/office/word/2016/wordml/cid" xmlns:w16="http://schemas.microsoft.com/office/word/2018/wordml" xmlns:w16sdtdh="http://schemas.microsoft.com/office/word/2020/wordml/sdtdatahash" xmlns:w16se="http://schemas.microsoft.com/office/word/2015/wordml/symex" xmlns:wpg="http://schemas.microsoft.com/office/word/2010/wordprocessingGroup" xmlns:wpi="http://schemas.microsoft.com/office/word/2010/wordprocessingInk" xmlns:wne="http://schemas.microsoft.com/office/word/2006/wordml" xmlns:wps="http://schemas.microsoft.com/office/word/2010/wordprocessingShape" mc:Ignorable="w14 w15 w16se w16cid w16 w16cex w16sdtdh wp14">
   <w:body>
     <w:p>
       <w:pPr>
@@ -26,7 +26,7 @@
         <w:t xml:space="preserve">Version </w:t>
       </w:r>
       <w:r>
-        <w:t>4</w:t>
+        <w:t>5</w:t>
       </w:r>
     </w:p>
     <w:p>
@@ -46,7 +46,7 @@
         <w:rPr>
           <w:noProof/>
         </w:rPr>
-        <w:t>1/19/22 3:22 PM</w:t>
+        <w:t>8/23/22 7:19 AM</w:t>
       </w:r>
       <w:r>
         <w:fldChar w:fldCharType="end"/>
@@ -254,7 +254,7 @@
         <w:pStyle w:val="FirstParagraph"/>
         <w:jc w:val="both"/>
       </w:pPr>
-      <w:hyperlink r:id="rId5" w:history="1">
+      <w:hyperlink r:id="rId7" w:history="1">
         <w:r>
           <w:rPr>
             <w:rStyle w:val="Hyperlink"/>
@@ -446,7 +446,7 @@
                     <pic:cNvPicPr/>
                   </pic:nvPicPr>
                   <pic:blipFill>
-                    <a:blip r:embed="rId6">
+                    <a:blip r:embed="rId8">
                       <a:extLst>
                         <a:ext uri="{28A0092B-C50C-407E-A947-70E740481C1C}">
                           <a14:useLocalDpi xmlns:a14="http://schemas.microsoft.com/office/drawing/2010/main" val="0"/>
@@ -759,7 +759,7 @@
                     <pic:cNvPicPr/>
                   </pic:nvPicPr>
                   <pic:blipFill>
-                    <a:blip r:embed="rId7">
+                    <a:blip r:embed="rId9">
                       <a:extLst>
                         <a:ext uri="{28A0092B-C50C-407E-A947-70E740481C1C}">
                           <a14:useLocalDpi xmlns:a14="http://schemas.microsoft.com/office/drawing/2010/main" val="0"/>
@@ -792,7 +792,13 @@
         <w:jc w:val="both"/>
       </w:pPr>
       <w:r>
-        <w:t>The code signing infrastructure takes an object archive and sign it</w:t>
+        <w:t>The code signing infrastructure takes an object archive and sign</w:t>
+      </w:r>
+      <w:r>
+        <w:t>s</w:t>
+      </w:r>
+      <w:r>
+        <w:t xml:space="preserve"> it</w:t>
       </w:r>
       <w:r>
         <w:t>.</w:t>
@@ -1051,7 +1057,7 @@
                     <pic:cNvPicPr/>
                   </pic:nvPicPr>
                   <pic:blipFill>
-                    <a:blip r:embed="rId8">
+                    <a:blip r:embed="rId10">
                       <a:extLst>
                         <a:ext uri="{28A0092B-C50C-407E-A947-70E740481C1C}">
                           <a14:useLocalDpi xmlns:a14="http://schemas.microsoft.com/office/drawing/2010/main" val="0"/>
@@ -1147,17 +1153,200 @@
       </w:pPr>
     </w:p>
     <w:sectPr>
+      <w:footerReference w:type="even" r:id="rId11"/>
+      <w:footerReference w:type="default" r:id="rId12"/>
       <w:pgSz w:w="12240" w:h="15840"/>
       <w:pgMar w:top="1440" w:right="1440" w:bottom="1440" w:left="1440" w:header="720" w:footer="720" w:gutter="0"/>
       <w:pgNumType w:start="1"/>
       <w:cols w:space="720"/>
+      <w:titlePg/>
     </w:sectPr>
   </w:body>
 </w:document>
 </file>
 
+<file path=word/endnotes.xml><?xml version="1.0" encoding="utf-8"?>
+<w:endnotes xmlns:wpc="http://schemas.microsoft.com/office/word/2010/wordprocessingCanvas" xmlns:cx="http://schemas.microsoft.com/office/drawing/2014/chartex" xmlns:cx1="http://schemas.microsoft.com/office/drawing/2015/9/8/chartex" xmlns:cx2="http://schemas.microsoft.com/office/drawing/2015/10/21/chartex" xmlns:cx3="http://schemas.microsoft.com/office/drawing/2016/5/9/chartex" xmlns:cx4="http://schemas.microsoft.com/office/drawing/2016/5/10/chartex" xmlns:cx5="http://schemas.microsoft.com/office/drawing/2016/5/11/chartex" xmlns:cx6="http://schemas.microsoft.com/office/drawing/2016/5/12/chartex" xmlns:cx7="http://schemas.microsoft.com/office/drawing/2016/5/13/chartex" xmlns:cx8="http://schemas.microsoft.com/office/drawing/2016/5/14/chartex" xmlns:mc="http://schemas.openxmlformats.org/markup-compatibility/2006" xmlns:aink="http://schemas.microsoft.com/office/drawing/2016/ink" xmlns:am3d="http://schemas.microsoft.com/office/drawing/2017/model3d" xmlns:o="urn:schemas-microsoft-com:office:office" xmlns:oel="http://schemas.microsoft.com/office/2019/extlst" xmlns:r="http://schemas.openxmlformats.org/officeDocument/2006/relationships" xmlns:m="http://schemas.openxmlformats.org/officeDocument/2006/math" xmlns:v="urn:schemas-microsoft-com:vml" xmlns:wp14="http://schemas.microsoft.com/office/word/2010/wordprocessingDrawing" xmlns:wp="http://schemas.openxmlformats.org/drawingml/2006/wordprocessingDrawing" xmlns:w10="urn:schemas-microsoft-com:office:word" xmlns:w="http://schemas.openxmlformats.org/wordprocessingml/2006/main" xmlns:w14="http://schemas.microsoft.com/office/word/2010/wordml" xmlns:w15="http://schemas.microsoft.com/office/word/2012/wordml" xmlns:w16cex="http://schemas.microsoft.com/office/word/2018/wordml/cex" xmlns:w16cid="http://schemas.microsoft.com/office/word/2016/wordml/cid" xmlns:w16="http://schemas.microsoft.com/office/word/2018/wordml" xmlns:w16sdtdh="http://schemas.microsoft.com/office/word/2020/wordml/sdtdatahash" xmlns:w16se="http://schemas.microsoft.com/office/word/2015/wordml/symex" xmlns:wpg="http://schemas.microsoft.com/office/word/2010/wordprocessingGroup" xmlns:wpi="http://schemas.microsoft.com/office/word/2010/wordprocessingInk" xmlns:wne="http://schemas.microsoft.com/office/word/2006/wordml" xmlns:wps="http://schemas.microsoft.com/office/word/2010/wordprocessingShape" mc:Ignorable="w14 w15 w16se w16cid w16 w16cex w16sdtdh wp14">
+  <w:endnote w:type="separator" w:id="-1">
+    <w:p>
+      <w:pPr>
+        <w:spacing w:line="240" w:lineRule="auto"/>
+      </w:pPr>
+      <w:r>
+        <w:separator/>
+      </w:r>
+    </w:p>
+  </w:endnote>
+  <w:endnote w:type="continuationSeparator" w:id="0">
+    <w:p>
+      <w:pPr>
+        <w:spacing w:line="240" w:lineRule="auto"/>
+      </w:pPr>
+      <w:r>
+        <w:continuationSeparator/>
+      </w:r>
+    </w:p>
+  </w:endnote>
+</w:endnotes>
+</file>
+
+<file path=word/footer1.xml><?xml version="1.0" encoding="utf-8"?>
+<w:ftr xmlns:wpc="http://schemas.microsoft.com/office/word/2010/wordprocessingCanvas" xmlns:cx="http://schemas.microsoft.com/office/drawing/2014/chartex" xmlns:cx1="http://schemas.microsoft.com/office/drawing/2015/9/8/chartex" xmlns:cx2="http://schemas.microsoft.com/office/drawing/2015/10/21/chartex" xmlns:cx3="http://schemas.microsoft.com/office/drawing/2016/5/9/chartex" xmlns:cx4="http://schemas.microsoft.com/office/drawing/2016/5/10/chartex" xmlns:cx5="http://schemas.microsoft.com/office/drawing/2016/5/11/chartex" xmlns:cx6="http://schemas.microsoft.com/office/drawing/2016/5/12/chartex" xmlns:cx7="http://schemas.microsoft.com/office/drawing/2016/5/13/chartex" xmlns:cx8="http://schemas.microsoft.com/office/drawing/2016/5/14/chartex" xmlns:mc="http://schemas.openxmlformats.org/markup-compatibility/2006" xmlns:aink="http://schemas.microsoft.com/office/drawing/2016/ink" xmlns:am3d="http://schemas.microsoft.com/office/drawing/2017/model3d" xmlns:o="urn:schemas-microsoft-com:office:office" xmlns:oel="http://schemas.microsoft.com/office/2019/extlst" xmlns:r="http://schemas.openxmlformats.org/officeDocument/2006/relationships" xmlns:m="http://schemas.openxmlformats.org/officeDocument/2006/math" xmlns:v="urn:schemas-microsoft-com:vml" xmlns:wp14="http://schemas.microsoft.com/office/word/2010/wordprocessingDrawing" xmlns:wp="http://schemas.openxmlformats.org/drawingml/2006/wordprocessingDrawing" xmlns:w10="urn:schemas-microsoft-com:office:word" xmlns:w="http://schemas.openxmlformats.org/wordprocessingml/2006/main" xmlns:w14="http://schemas.microsoft.com/office/word/2010/wordml" xmlns:w15="http://schemas.microsoft.com/office/word/2012/wordml" xmlns:w16cex="http://schemas.microsoft.com/office/word/2018/wordml/cex" xmlns:w16cid="http://schemas.microsoft.com/office/word/2016/wordml/cid" xmlns:w16="http://schemas.microsoft.com/office/word/2018/wordml" xmlns:w16sdtdh="http://schemas.microsoft.com/office/word/2020/wordml/sdtdatahash" xmlns:w16se="http://schemas.microsoft.com/office/word/2015/wordml/symex" xmlns:wpg="http://schemas.microsoft.com/office/word/2010/wordprocessingGroup" xmlns:wpi="http://schemas.microsoft.com/office/word/2010/wordprocessingInk" xmlns:wne="http://schemas.microsoft.com/office/word/2006/wordml" xmlns:wps="http://schemas.microsoft.com/office/word/2010/wordprocessingShape" mc:Ignorable="w14 w15 w16se w16cid w16 w16cex w16sdtdh wp14">
+  <w:sdt>
+    <w:sdtPr>
+      <w:rPr>
+        <w:rStyle w:val="PageNumber"/>
+      </w:rPr>
+      <w:id w:val="-935439540"/>
+      <w:docPartObj>
+        <w:docPartGallery w:val="Page Numbers (Bottom of Page)"/>
+        <w:docPartUnique/>
+      </w:docPartObj>
+    </w:sdtPr>
+    <w:sdtContent>
+      <w:p>
+        <w:pPr>
+          <w:pStyle w:val="Footer"/>
+          <w:framePr w:wrap="none" w:vAnchor="text" w:hAnchor="margin" w:xAlign="right" w:y="1"/>
+          <w:rPr>
+            <w:rStyle w:val="PageNumber"/>
+          </w:rPr>
+        </w:pPr>
+        <w:r>
+          <w:rPr>
+            <w:rStyle w:val="PageNumber"/>
+          </w:rPr>
+          <w:fldChar w:fldCharType="begin"/>
+        </w:r>
+        <w:r>
+          <w:rPr>
+            <w:rStyle w:val="PageNumber"/>
+          </w:rPr>
+          <w:instrText xml:space="preserve"> PAGE </w:instrText>
+        </w:r>
+        <w:r>
+          <w:rPr>
+            <w:rStyle w:val="PageNumber"/>
+          </w:rPr>
+          <w:fldChar w:fldCharType="separate"/>
+        </w:r>
+        <w:r>
+          <w:rPr>
+            <w:rStyle w:val="PageNumber"/>
+            <w:noProof/>
+          </w:rPr>
+          <w:t>2</w:t>
+        </w:r>
+        <w:r>
+          <w:rPr>
+            <w:rStyle w:val="PageNumber"/>
+          </w:rPr>
+          <w:fldChar w:fldCharType="end"/>
+        </w:r>
+      </w:p>
+    </w:sdtContent>
+  </w:sdt>
+  <w:p>
+    <w:pPr>
+      <w:pStyle w:val="Footer"/>
+      <w:ind w:right="360"/>
+    </w:pPr>
+  </w:p>
+</w:ftr>
+</file>
+
+<file path=word/footer2.xml><?xml version="1.0" encoding="utf-8"?>
+<w:ftr xmlns:wpc="http://schemas.microsoft.com/office/word/2010/wordprocessingCanvas" xmlns:cx="http://schemas.microsoft.com/office/drawing/2014/chartex" xmlns:cx1="http://schemas.microsoft.com/office/drawing/2015/9/8/chartex" xmlns:cx2="http://schemas.microsoft.com/office/drawing/2015/10/21/chartex" xmlns:cx3="http://schemas.microsoft.com/office/drawing/2016/5/9/chartex" xmlns:cx4="http://schemas.microsoft.com/office/drawing/2016/5/10/chartex" xmlns:cx5="http://schemas.microsoft.com/office/drawing/2016/5/11/chartex" xmlns:cx6="http://schemas.microsoft.com/office/drawing/2016/5/12/chartex" xmlns:cx7="http://schemas.microsoft.com/office/drawing/2016/5/13/chartex" xmlns:cx8="http://schemas.microsoft.com/office/drawing/2016/5/14/chartex" xmlns:mc="http://schemas.openxmlformats.org/markup-compatibility/2006" xmlns:aink="http://schemas.microsoft.com/office/drawing/2016/ink" xmlns:am3d="http://schemas.microsoft.com/office/drawing/2017/model3d" xmlns:o="urn:schemas-microsoft-com:office:office" xmlns:oel="http://schemas.microsoft.com/office/2019/extlst" xmlns:r="http://schemas.openxmlformats.org/officeDocument/2006/relationships" xmlns:m="http://schemas.openxmlformats.org/officeDocument/2006/math" xmlns:v="urn:schemas-microsoft-com:vml" xmlns:wp14="http://schemas.microsoft.com/office/word/2010/wordprocessingDrawing" xmlns:wp="http://schemas.openxmlformats.org/drawingml/2006/wordprocessingDrawing" xmlns:w10="urn:schemas-microsoft-com:office:word" xmlns:w="http://schemas.openxmlformats.org/wordprocessingml/2006/main" xmlns:w14="http://schemas.microsoft.com/office/word/2010/wordml" xmlns:w15="http://schemas.microsoft.com/office/word/2012/wordml" xmlns:w16cex="http://schemas.microsoft.com/office/word/2018/wordml/cex" xmlns:w16cid="http://schemas.microsoft.com/office/word/2016/wordml/cid" xmlns:w16="http://schemas.microsoft.com/office/word/2018/wordml" xmlns:w16sdtdh="http://schemas.microsoft.com/office/word/2020/wordml/sdtdatahash" xmlns:w16se="http://schemas.microsoft.com/office/word/2015/wordml/symex" xmlns:wpg="http://schemas.microsoft.com/office/word/2010/wordprocessingGroup" xmlns:wpi="http://schemas.microsoft.com/office/word/2010/wordprocessingInk" xmlns:wne="http://schemas.microsoft.com/office/word/2006/wordml" xmlns:wps="http://schemas.microsoft.com/office/word/2010/wordprocessingShape" mc:Ignorable="w14 w15 w16se w16cid w16 w16cex w16sdtdh wp14">
+  <w:sdt>
+    <w:sdtPr>
+      <w:rPr>
+        <w:rStyle w:val="PageNumber"/>
+      </w:rPr>
+      <w:id w:val="-1047529525"/>
+      <w:docPartObj>
+        <w:docPartGallery w:val="Page Numbers (Bottom of Page)"/>
+        <w:docPartUnique/>
+      </w:docPartObj>
+    </w:sdtPr>
+    <w:sdtContent>
+      <w:p>
+        <w:pPr>
+          <w:pStyle w:val="Footer"/>
+          <w:framePr w:wrap="none" w:vAnchor="text" w:hAnchor="margin" w:xAlign="right" w:y="1"/>
+          <w:rPr>
+            <w:rStyle w:val="PageNumber"/>
+          </w:rPr>
+        </w:pPr>
+        <w:r>
+          <w:rPr>
+            <w:rStyle w:val="PageNumber"/>
+          </w:rPr>
+          <w:fldChar w:fldCharType="begin"/>
+        </w:r>
+        <w:r>
+          <w:rPr>
+            <w:rStyle w:val="PageNumber"/>
+          </w:rPr>
+          <w:instrText xml:space="preserve"> PAGE </w:instrText>
+        </w:r>
+        <w:r>
+          <w:rPr>
+            <w:rStyle w:val="PageNumber"/>
+          </w:rPr>
+          <w:fldChar w:fldCharType="separate"/>
+        </w:r>
+        <w:r>
+          <w:rPr>
+            <w:rStyle w:val="PageNumber"/>
+            <w:noProof/>
+          </w:rPr>
+          <w:t>2</w:t>
+        </w:r>
+        <w:r>
+          <w:rPr>
+            <w:rStyle w:val="PageNumber"/>
+          </w:rPr>
+          <w:fldChar w:fldCharType="end"/>
+        </w:r>
+      </w:p>
+    </w:sdtContent>
+  </w:sdt>
+  <w:p>
+    <w:pPr>
+      <w:pStyle w:val="Footer"/>
+      <w:ind w:right="360"/>
+    </w:pPr>
+  </w:p>
+</w:ftr>
+</file>
+
+<file path=word/footnotes.xml><?xml version="1.0" encoding="utf-8"?>
+<w:footnotes xmlns:wpc="http://schemas.microsoft.com/office/word/2010/wordprocessingCanvas" xmlns:cx="http://schemas.microsoft.com/office/drawing/2014/chartex" xmlns:cx1="http://schemas.microsoft.com/office/drawing/2015/9/8/chartex" xmlns:cx2="http://schemas.microsoft.com/office/drawing/2015/10/21/chartex" xmlns:cx3="http://schemas.microsoft.com/office/drawing/2016/5/9/chartex" xmlns:cx4="http://schemas.microsoft.com/office/drawing/2016/5/10/chartex" xmlns:cx5="http://schemas.microsoft.com/office/drawing/2016/5/11/chartex" xmlns:cx6="http://schemas.microsoft.com/office/drawing/2016/5/12/chartex" xmlns:cx7="http://schemas.microsoft.com/office/drawing/2016/5/13/chartex" xmlns:cx8="http://schemas.microsoft.com/office/drawing/2016/5/14/chartex" xmlns:mc="http://schemas.openxmlformats.org/markup-compatibility/2006" xmlns:aink="http://schemas.microsoft.com/office/drawing/2016/ink" xmlns:am3d="http://schemas.microsoft.com/office/drawing/2017/model3d" xmlns:o="urn:schemas-microsoft-com:office:office" xmlns:oel="http://schemas.microsoft.com/office/2019/extlst" xmlns:r="http://schemas.openxmlformats.org/officeDocument/2006/relationships" xmlns:m="http://schemas.openxmlformats.org/officeDocument/2006/math" xmlns:v="urn:schemas-microsoft-com:vml" xmlns:wp14="http://schemas.microsoft.com/office/word/2010/wordprocessingDrawing" xmlns:wp="http://schemas.openxmlformats.org/drawingml/2006/wordprocessingDrawing" xmlns:w10="urn:schemas-microsoft-com:office:word" xmlns:w="http://schemas.openxmlformats.org/wordprocessingml/2006/main" xmlns:w14="http://schemas.microsoft.com/office/word/2010/wordml" xmlns:w15="http://schemas.microsoft.com/office/word/2012/wordml" xmlns:w16cex="http://schemas.microsoft.com/office/word/2018/wordml/cex" xmlns:w16cid="http://schemas.microsoft.com/office/word/2016/wordml/cid" xmlns:w16="http://schemas.microsoft.com/office/word/2018/wordml" xmlns:w16sdtdh="http://schemas.microsoft.com/office/word/2020/wordml/sdtdatahash" xmlns:w16se="http://schemas.microsoft.com/office/word/2015/wordml/symex" xmlns:wpg="http://schemas.microsoft.com/office/word/2010/wordprocessingGroup" xmlns:wpi="http://schemas.microsoft.com/office/word/2010/wordprocessingInk" xmlns:wne="http://schemas.microsoft.com/office/word/2006/wordml" xmlns:wps="http://schemas.microsoft.com/office/word/2010/wordprocessingShape" mc:Ignorable="w14 w15 w16se w16cid w16 w16cex w16sdtdh wp14">
+  <w:footnote w:type="separator" w:id="-1">
+    <w:p>
+      <w:pPr>
+        <w:spacing w:line="240" w:lineRule="auto"/>
+      </w:pPr>
+      <w:r>
+        <w:separator/>
+      </w:r>
+    </w:p>
+  </w:footnote>
+  <w:footnote w:type="continuationSeparator" w:id="0">
+    <w:p>
+      <w:pPr>
+        <w:spacing w:line="240" w:lineRule="auto"/>
+      </w:pPr>
+      <w:r>
+        <w:continuationSeparator/>
+      </w:r>
+    </w:p>
+  </w:footnote>
+</w:footnotes>
+</file>
+
 <file path=word/numbering.xml><?xml version="1.0" encoding="utf-8"?>
-<w:numbering xmlns:wpc="http://schemas.microsoft.com/office/word/2010/wordprocessingCanvas" xmlns:cx="http://schemas.microsoft.com/office/drawing/2014/chartex" xmlns:cx1="http://schemas.microsoft.com/office/drawing/2015/9/8/chartex" xmlns:cx2="http://schemas.microsoft.com/office/drawing/2015/10/21/chartex" xmlns:cx3="http://schemas.microsoft.com/office/drawing/2016/5/9/chartex" xmlns:cx4="http://schemas.microsoft.com/office/drawing/2016/5/10/chartex" xmlns:cx5="http://schemas.microsoft.com/office/drawing/2016/5/11/chartex" xmlns:cx6="http://schemas.microsoft.com/office/drawing/2016/5/12/chartex" xmlns:cx7="http://schemas.microsoft.com/office/drawing/2016/5/13/chartex" xmlns:cx8="http://schemas.microsoft.com/office/drawing/2016/5/14/chartex" xmlns:mc="http://schemas.openxmlformats.org/markup-compatibility/2006" xmlns:aink="http://schemas.microsoft.com/office/drawing/2016/ink" xmlns:am3d="http://schemas.microsoft.com/office/drawing/2017/model3d" xmlns:o="urn:schemas-microsoft-com:office:office" xmlns:r="http://schemas.openxmlformats.org/officeDocument/2006/relationships" xmlns:m="http://schemas.openxmlformats.org/officeDocument/2006/math" xmlns:v="urn:schemas-microsoft-com:vml" xmlns:wp14="http://schemas.microsoft.com/office/word/2010/wordprocessingDrawing" xmlns:wp="http://schemas.openxmlformats.org/drawingml/2006/wordprocessingDrawing" xmlns:w10="urn:schemas-microsoft-com:office:word" xmlns:w="http://schemas.openxmlformats.org/wordprocessingml/2006/main" xmlns:w14="http://schemas.microsoft.com/office/word/2010/wordml" xmlns:w15="http://schemas.microsoft.com/office/word/2012/wordml" xmlns:w16cex="http://schemas.microsoft.com/office/word/2018/wordml/cex" xmlns:w16cid="http://schemas.microsoft.com/office/word/2016/wordml/cid" xmlns:w16="http://schemas.microsoft.com/office/word/2018/wordml" xmlns:w16se="http://schemas.microsoft.com/office/word/2015/wordml/symex" xmlns:wpg="http://schemas.microsoft.com/office/word/2010/wordprocessingGroup" xmlns:wpi="http://schemas.microsoft.com/office/word/2010/wordprocessingInk" xmlns:wne="http://schemas.microsoft.com/office/word/2006/wordml" xmlns:wps="http://schemas.microsoft.com/office/word/2010/wordprocessingShape" mc:Ignorable="w14 w15 w16se w16cid w16 w16cex wp14">
+<w:numbering xmlns:wpc="http://schemas.microsoft.com/office/word/2010/wordprocessingCanvas" xmlns:cx="http://schemas.microsoft.com/office/drawing/2014/chartex" xmlns:cx1="http://schemas.microsoft.com/office/drawing/2015/9/8/chartex" xmlns:cx2="http://schemas.microsoft.com/office/drawing/2015/10/21/chartex" xmlns:cx3="http://schemas.microsoft.com/office/drawing/2016/5/9/chartex" xmlns:cx4="http://schemas.microsoft.com/office/drawing/2016/5/10/chartex" xmlns:cx5="http://schemas.microsoft.com/office/drawing/2016/5/11/chartex" xmlns:cx6="http://schemas.microsoft.com/office/drawing/2016/5/12/chartex" xmlns:cx7="http://schemas.microsoft.com/office/drawing/2016/5/13/chartex" xmlns:cx8="http://schemas.microsoft.com/office/drawing/2016/5/14/chartex" xmlns:mc="http://schemas.openxmlformats.org/markup-compatibility/2006" xmlns:aink="http://schemas.microsoft.com/office/drawing/2016/ink" xmlns:am3d="http://schemas.microsoft.com/office/drawing/2017/model3d" xmlns:o="urn:schemas-microsoft-com:office:office" xmlns:oel="http://schemas.microsoft.com/office/2019/extlst" xmlns:r="http://schemas.openxmlformats.org/officeDocument/2006/relationships" xmlns:m="http://schemas.openxmlformats.org/officeDocument/2006/math" xmlns:v="urn:schemas-microsoft-com:vml" xmlns:wp14="http://schemas.microsoft.com/office/word/2010/wordprocessingDrawing" xmlns:wp="http://schemas.openxmlformats.org/drawingml/2006/wordprocessingDrawing" xmlns:w10="urn:schemas-microsoft-com:office:word" xmlns:w="http://schemas.openxmlformats.org/wordprocessingml/2006/main" xmlns:w14="http://schemas.microsoft.com/office/word/2010/wordml" xmlns:w15="http://schemas.microsoft.com/office/word/2012/wordml" xmlns:w16cex="http://schemas.microsoft.com/office/word/2018/wordml/cex" xmlns:w16cid="http://schemas.microsoft.com/office/word/2016/wordml/cid" xmlns:w16="http://schemas.microsoft.com/office/word/2018/wordml" xmlns:w16sdtdh="http://schemas.microsoft.com/office/word/2020/wordml/sdtdatahash" xmlns:w16se="http://schemas.microsoft.com/office/word/2015/wordml/symex" xmlns:wpg="http://schemas.microsoft.com/office/word/2010/wordprocessingGroup" xmlns:wpi="http://schemas.microsoft.com/office/word/2010/wordprocessingInk" xmlns:wne="http://schemas.microsoft.com/office/word/2006/wordml" xmlns:wps="http://schemas.microsoft.com/office/word/2010/wordprocessingShape" mc:Ignorable="w14 w15 w16se w16cid w16 w16cex w16sdtdh wp14">
   <w:abstractNum w:abstractNumId="0" w15:restartNumberingAfterBreak="0">
     <w:nsid w:val="0F236CB6"/>
     <w:multiLevelType w:val="multilevel"/>
@@ -1497,20 +1686,20 @@
       </w:rPr>
     </w:lvl>
   </w:abstractNum>
-  <w:num w:numId="1">
+  <w:num w:numId="1" w16cid:durableId="1661931455">
     <w:abstractNumId w:val="0"/>
   </w:num>
-  <w:num w:numId="2">
+  <w:num w:numId="2" w16cid:durableId="516700491">
     <w:abstractNumId w:val="1"/>
   </w:num>
-  <w:num w:numId="3">
+  <w:num w:numId="3" w16cid:durableId="644048807">
     <w:abstractNumId w:val="2"/>
   </w:num>
 </w:numbering>
 </file>
 
 <file path=word/styles.xml><?xml version="1.0" encoding="utf-8"?>
-<w:styles xmlns:mc="http://schemas.openxmlformats.org/markup-compatibility/2006" xmlns:r="http://schemas.openxmlformats.org/officeDocument/2006/relationships" xmlns:w="http://schemas.openxmlformats.org/wordprocessingml/2006/main" xmlns:w14="http://schemas.microsoft.com/office/word/2010/wordml" xmlns:w15="http://schemas.microsoft.com/office/word/2012/wordml" xmlns:w16cex="http://schemas.microsoft.com/office/word/2018/wordml/cex" xmlns:w16cid="http://schemas.microsoft.com/office/word/2016/wordml/cid" xmlns:w16="http://schemas.microsoft.com/office/word/2018/wordml" xmlns:w16se="http://schemas.microsoft.com/office/word/2015/wordml/symex" mc:Ignorable="w14 w15 w16se w16cid w16 w16cex">
+<w:styles xmlns:mc="http://schemas.openxmlformats.org/markup-compatibility/2006" xmlns:r="http://schemas.openxmlformats.org/officeDocument/2006/relationships" xmlns:w="http://schemas.openxmlformats.org/wordprocessingml/2006/main" xmlns:w14="http://schemas.microsoft.com/office/word/2010/wordml" xmlns:w15="http://schemas.microsoft.com/office/word/2012/wordml" xmlns:w16cex="http://schemas.microsoft.com/office/word/2018/wordml/cex" xmlns:w16cid="http://schemas.microsoft.com/office/word/2016/wordml/cid" xmlns:w16="http://schemas.microsoft.com/office/word/2018/wordml" xmlns:w16sdtdh="http://schemas.microsoft.com/office/word/2020/wordml/sdtdatahash" xmlns:w16se="http://schemas.microsoft.com/office/word/2015/wordml/symex" mc:Ignorable="w14 w15 w16se w16cid w16 w16cex w16sdtdh">
   <w:docDefaults>
     <w:rPrDefault>
       <w:rPr>
@@ -2139,6 +2328,58 @@
     <w:semiHidden/>
     <w:rsid w:val="00362125"/>
   </w:style>
+  <w:style w:type="paragraph" w:styleId="Header">
+    <w:name w:val="header"/>
+    <w:basedOn w:val="Normal"/>
+    <w:link w:val="HeaderChar"/>
+    <w:uiPriority w:val="99"/>
+    <w:unhideWhenUsed/>
+    <w:rsid w:val="0081318C"/>
+    <w:pPr>
+      <w:tabs>
+        <w:tab w:val="center" w:pos="4680"/>
+        <w:tab w:val="right" w:pos="9360"/>
+      </w:tabs>
+      <w:spacing w:line="240" w:lineRule="auto"/>
+    </w:pPr>
+  </w:style>
+  <w:style w:type="character" w:customStyle="1" w:styleId="HeaderChar">
+    <w:name w:val="Header Char"/>
+    <w:basedOn w:val="DefaultParagraphFont"/>
+    <w:link w:val="Header"/>
+    <w:uiPriority w:val="99"/>
+    <w:rsid w:val="0081318C"/>
+  </w:style>
+  <w:style w:type="paragraph" w:styleId="Footer">
+    <w:name w:val="footer"/>
+    <w:basedOn w:val="Normal"/>
+    <w:link w:val="FooterChar"/>
+    <w:uiPriority w:val="99"/>
+    <w:unhideWhenUsed/>
+    <w:rsid w:val="0081318C"/>
+    <w:pPr>
+      <w:tabs>
+        <w:tab w:val="center" w:pos="4680"/>
+        <w:tab w:val="right" w:pos="9360"/>
+      </w:tabs>
+      <w:spacing w:line="240" w:lineRule="auto"/>
+    </w:pPr>
+  </w:style>
+  <w:style w:type="character" w:customStyle="1" w:styleId="FooterChar">
+    <w:name w:val="Footer Char"/>
+    <w:basedOn w:val="DefaultParagraphFont"/>
+    <w:link w:val="Footer"/>
+    <w:uiPriority w:val="99"/>
+    <w:rsid w:val="0081318C"/>
+  </w:style>
+  <w:style w:type="character" w:styleId="PageNumber">
+    <w:name w:val="page number"/>
+    <w:basedOn w:val="DefaultParagraphFont"/>
+    <w:uiPriority w:val="99"/>
+    <w:semiHidden/>
+    <w:unhideWhenUsed/>
+    <w:rsid w:val="0081318C"/>
+  </w:style>
 </w:styles>
 </file>
 

</xml_diff>